<commit_message>
refactor: mke 2025 letter null handling
</commit_message>
<xml_diff>
--- a/api/templates/docs/milwaukee_template_2025.docx
+++ b/api/templates/docs/milwaukee_template_2025.docx
@@ -1870,6 +1870,14 @@
                 <w:sz w:val="20"/>
                 <w:szCs w:val="20"/>
               </w:rPr>
+              <w:t>{% if target.total_sq_ft %}</w:t>
+            </w:r>
+            <w:r>
+              <w:rPr>
+                <w:rFonts w:cs="Times New Roman" w:ascii="Times New Roman" w:hAnsi="Times New Roman"/>
+                <w:sz w:val="20"/>
+                <w:szCs w:val="20"/>
+              </w:rPr>
               <w:t xml:space="preserve">{{ </w:t>
             </w:r>
             <w:r>
@@ -1886,7 +1894,7 @@
                 <w:sz w:val="20"/>
                 <w:szCs w:val="20"/>
               </w:rPr>
-              <w:t>.total_sq_ft</w:t>
+              <w:t>.total_sq_ft|round|int }}</w:t>
             </w:r>
             <w:r>
               <w:rPr>
@@ -1894,15 +1902,7 @@
                 <w:sz w:val="20"/>
                 <w:szCs w:val="20"/>
               </w:rPr>
-              <w:t>|round|int</w:t>
-            </w:r>
-            <w:r>
-              <w:rPr>
-                <w:rFonts w:cs="Times New Roman" w:ascii="Times New Roman" w:hAnsi="Times New Roman"/>
-                <w:sz w:val="20"/>
-                <w:szCs w:val="20"/>
-              </w:rPr>
-              <w:t xml:space="preserve"> }}</w:t>
+              <w:t>{% endif %}</w:t>
             </w:r>
           </w:p>
         </w:tc>
@@ -2319,9 +2319,9 @@
         <w:gridCol w:w="981"/>
         <w:gridCol w:w="671"/>
         <w:gridCol w:w="731"/>
-        <w:gridCol w:w="998"/>
+        <w:gridCol w:w="999"/>
         <w:gridCol w:w="816"/>
-        <w:gridCol w:w="803"/>
+        <w:gridCol w:w="802"/>
       </w:tblGrid>
       <w:tr>
         <w:trPr>
@@ -2569,7 +2569,7 @@
         </w:tc>
         <w:tc>
           <w:tcPr>
-            <w:tcW w:w="998" w:type="dxa"/>
+            <w:tcW w:w="999" w:type="dxa"/>
             <w:tcBorders>
               <w:top w:val="single" w:sz="4" w:space="0" w:color="000000"/>
               <w:left w:val="single" w:sz="4" w:space="0" w:color="000000"/>
@@ -2628,7 +2628,7 @@
         </w:tc>
         <w:tc>
           <w:tcPr>
-            <w:tcW w:w="803" w:type="dxa"/>
+            <w:tcW w:w="802" w:type="dxa"/>
             <w:tcBorders>
               <w:top w:val="single" w:sz="4" w:space="0" w:color="000000"/>
               <w:left w:val="single" w:sz="4" w:space="0" w:color="000000"/>
@@ -2819,7 +2819,7 @@
                 <w:sz w:val="20"/>
                 <w:szCs w:val="20"/>
               </w:rPr>
-              <w:t>{{ primary.total_sq_ft</w:t>
+              <w:t>{% if primary.total_sq_ft %}</w:t>
             </w:r>
             <w:r>
               <w:rPr>
@@ -2827,7 +2827,7 @@
                 <w:sz w:val="20"/>
                 <w:szCs w:val="20"/>
               </w:rPr>
-              <w:t>|round|int</w:t>
+              <w:t>{{ primary.total_sq_ft|round|int }}</w:t>
             </w:r>
             <w:r>
               <w:rPr>
@@ -2835,7 +2835,7 @@
                 <w:sz w:val="20"/>
                 <w:szCs w:val="20"/>
               </w:rPr>
-              <w:t xml:space="preserve"> }}</w:t>
+              <w:t>{% endif %}</w:t>
             </w:r>
           </w:p>
         </w:tc>
@@ -2895,7 +2895,7 @@
         </w:tc>
         <w:tc>
           <w:tcPr>
-            <w:tcW w:w="998" w:type="dxa"/>
+            <w:tcW w:w="999" w:type="dxa"/>
             <w:tcBorders>
               <w:left w:val="single" w:sz="4" w:space="0" w:color="000000"/>
               <w:bottom w:val="single" w:sz="4" w:space="0" w:color="000000"/>
@@ -2948,7 +2948,7 @@
         </w:tc>
         <w:tc>
           <w:tcPr>
-            <w:tcW w:w="803" w:type="dxa"/>
+            <w:tcW w:w="802" w:type="dxa"/>
             <w:tcBorders>
               <w:left w:val="single" w:sz="4" w:space="0" w:color="000000"/>
               <w:bottom w:val="single" w:sz="4" w:space="0" w:color="000000"/>
@@ -3229,10 +3229,10 @@
         <w:gridCol w:w="724"/>
         <w:gridCol w:w="1263"/>
         <w:gridCol w:w="902"/>
-        <w:gridCol w:w="720"/>
+        <w:gridCol w:w="721"/>
         <w:gridCol w:w="1088"/>
         <w:gridCol w:w="626"/>
-        <w:gridCol w:w="797"/>
+        <w:gridCol w:w="796"/>
       </w:tblGrid>
       <w:tr>
         <w:trPr>
@@ -3450,7 +3450,7 @@
         </w:tc>
         <w:tc>
           <w:tcPr>
-            <w:tcW w:w="720" w:type="dxa"/>
+            <w:tcW w:w="721" w:type="dxa"/>
             <w:tcBorders>
               <w:top w:val="single" w:sz="4" w:space="0" w:color="000000"/>
               <w:left w:val="single" w:sz="4" w:space="0" w:color="000000"/>
@@ -3539,7 +3539,7 @@
         </w:tc>
         <w:tc>
           <w:tcPr>
-            <w:tcW w:w="797" w:type="dxa"/>
+            <w:tcW w:w="796" w:type="dxa"/>
             <w:tcBorders>
               <w:top w:val="single" w:sz="4" w:space="0" w:color="000000"/>
               <w:left w:val="single" w:sz="4" w:space="0" w:color="000000"/>
@@ -3762,7 +3762,7 @@
                 <w:sz w:val="20"/>
                 <w:szCs w:val="20"/>
               </w:rPr>
-              <w:t>{{ item.total_sq_ft</w:t>
+              <w:t>{% if item.total_sq_ft %}</w:t>
             </w:r>
             <w:r>
               <w:rPr>
@@ -3770,7 +3770,7 @@
                 <w:sz w:val="20"/>
                 <w:szCs w:val="20"/>
               </w:rPr>
-              <w:t>|round|int</w:t>
+              <w:t>{{ item.total_sq_ft|round|int }}</w:t>
             </w:r>
             <w:r>
               <w:rPr>
@@ -3778,7 +3778,7 @@
                 <w:sz w:val="20"/>
                 <w:szCs w:val="20"/>
               </w:rPr>
-              <w:t xml:space="preserve"> }}</w:t>
+              <w:t>{% endif %}</w:t>
             </w:r>
           </w:p>
         </w:tc>
@@ -3811,7 +3811,7 @@
         </w:tc>
         <w:tc>
           <w:tcPr>
-            <w:tcW w:w="720" w:type="dxa"/>
+            <w:tcW w:w="721" w:type="dxa"/>
             <w:tcBorders>
               <w:left w:val="single" w:sz="4" w:space="0" w:color="000000"/>
               <w:bottom w:val="single" w:sz="4" w:space="0" w:color="000000"/>
@@ -3891,7 +3891,7 @@
         </w:tc>
         <w:tc>
           <w:tcPr>
-            <w:tcW w:w="797" w:type="dxa"/>
+            <w:tcW w:w="796" w:type="dxa"/>
             <w:tcBorders>
               <w:left w:val="single" w:sz="4" w:space="0" w:color="000000"/>
               <w:bottom w:val="single" w:sz="4" w:space="0" w:color="000000"/>
@@ -4650,6 +4650,14 @@
                 <w:sz w:val="20"/>
                 <w:szCs w:val="20"/>
               </w:rPr>
+              <w:t>{% if target.total_sq_ft %}</w:t>
+            </w:r>
+            <w:r>
+              <w:rPr>
+                <w:rFonts w:cs="Times New Roman" w:ascii="Times New Roman" w:hAnsi="Times New Roman"/>
+                <w:sz w:val="20"/>
+                <w:szCs w:val="20"/>
+              </w:rPr>
               <w:t xml:space="preserve">{{ </w:t>
             </w:r>
             <w:r>
@@ -4666,7 +4674,7 @@
                 <w:sz w:val="20"/>
                 <w:szCs w:val="20"/>
               </w:rPr>
-              <w:t>.total_sq_ft</w:t>
+              <w:t>.total_sq_ft|round|int }}</w:t>
             </w:r>
             <w:r>
               <w:rPr>
@@ -4674,15 +4682,7 @@
                 <w:sz w:val="20"/>
                 <w:szCs w:val="20"/>
               </w:rPr>
-              <w:t>|round|int</w:t>
-            </w:r>
-            <w:r>
-              <w:rPr>
-                <w:rFonts w:cs="Times New Roman" w:ascii="Times New Roman" w:hAnsi="Times New Roman"/>
-                <w:sz w:val="20"/>
-                <w:szCs w:val="20"/>
-              </w:rPr>
-              <w:t xml:space="preserve"> }}</w:t>
+              <w:t>{% endif %}</w:t>
             </w:r>
           </w:p>
         </w:tc>
@@ -5107,9 +5107,9 @@
         <w:gridCol w:w="981"/>
         <w:gridCol w:w="671"/>
         <w:gridCol w:w="731"/>
-        <w:gridCol w:w="998"/>
+        <w:gridCol w:w="999"/>
         <w:gridCol w:w="816"/>
-        <w:gridCol w:w="803"/>
+        <w:gridCol w:w="802"/>
       </w:tblGrid>
       <w:tr>
         <w:trPr>
@@ -5357,7 +5357,7 @@
         </w:tc>
         <w:tc>
           <w:tcPr>
-            <w:tcW w:w="998" w:type="dxa"/>
+            <w:tcW w:w="999" w:type="dxa"/>
             <w:tcBorders>
               <w:top w:val="single" w:sz="4" w:space="0" w:color="000000"/>
               <w:left w:val="single" w:sz="4" w:space="0" w:color="000000"/>
@@ -5416,7 +5416,7 @@
         </w:tc>
         <w:tc>
           <w:tcPr>
-            <w:tcW w:w="803" w:type="dxa"/>
+            <w:tcW w:w="802" w:type="dxa"/>
             <w:tcBorders>
               <w:top w:val="single" w:sz="4" w:space="0" w:color="000000"/>
               <w:left w:val="single" w:sz="4" w:space="0" w:color="000000"/>
@@ -5607,7 +5607,7 @@
                 <w:sz w:val="20"/>
                 <w:szCs w:val="20"/>
               </w:rPr>
-              <w:t>{{ primary.total_sq_ft</w:t>
+              <w:t>{% if primary.total_sq_ft %}</w:t>
             </w:r>
             <w:r>
               <w:rPr>
@@ -5615,7 +5615,7 @@
                 <w:sz w:val="20"/>
                 <w:szCs w:val="20"/>
               </w:rPr>
-              <w:t>|round|int</w:t>
+              <w:t>{{ primary.total_sq_ft|round|int }}</w:t>
             </w:r>
             <w:r>
               <w:rPr>
@@ -5623,7 +5623,7 @@
                 <w:sz w:val="20"/>
                 <w:szCs w:val="20"/>
               </w:rPr>
-              <w:t xml:space="preserve"> }}</w:t>
+              <w:t>{% endif %}</w:t>
             </w:r>
           </w:p>
         </w:tc>
@@ -5683,7 +5683,7 @@
         </w:tc>
         <w:tc>
           <w:tcPr>
-            <w:tcW w:w="998" w:type="dxa"/>
+            <w:tcW w:w="999" w:type="dxa"/>
             <w:tcBorders>
               <w:left w:val="single" w:sz="4" w:space="0" w:color="000000"/>
               <w:bottom w:val="single" w:sz="4" w:space="0" w:color="000000"/>
@@ -5736,7 +5736,7 @@
         </w:tc>
         <w:tc>
           <w:tcPr>
-            <w:tcW w:w="803" w:type="dxa"/>
+            <w:tcW w:w="802" w:type="dxa"/>
             <w:tcBorders>
               <w:left w:val="single" w:sz="4" w:space="0" w:color="000000"/>
               <w:bottom w:val="single" w:sz="4" w:space="0" w:color="000000"/>
@@ -6017,10 +6017,10 @@
         <w:gridCol w:w="724"/>
         <w:gridCol w:w="1263"/>
         <w:gridCol w:w="902"/>
-        <w:gridCol w:w="720"/>
+        <w:gridCol w:w="721"/>
         <w:gridCol w:w="1088"/>
         <w:gridCol w:w="626"/>
-        <w:gridCol w:w="797"/>
+        <w:gridCol w:w="796"/>
       </w:tblGrid>
       <w:tr>
         <w:trPr>
@@ -6238,7 +6238,7 @@
         </w:tc>
         <w:tc>
           <w:tcPr>
-            <w:tcW w:w="720" w:type="dxa"/>
+            <w:tcW w:w="721" w:type="dxa"/>
             <w:tcBorders>
               <w:top w:val="single" w:sz="4" w:space="0" w:color="000000"/>
               <w:left w:val="single" w:sz="4" w:space="0" w:color="000000"/>
@@ -6327,7 +6327,7 @@
         </w:tc>
         <w:tc>
           <w:tcPr>
-            <w:tcW w:w="797" w:type="dxa"/>
+            <w:tcW w:w="796" w:type="dxa"/>
             <w:tcBorders>
               <w:top w:val="single" w:sz="4" w:space="0" w:color="000000"/>
               <w:left w:val="single" w:sz="4" w:space="0" w:color="000000"/>
@@ -6550,7 +6550,7 @@
                 <w:sz w:val="20"/>
                 <w:szCs w:val="20"/>
               </w:rPr>
-              <w:t>{{ item.total_sq_ft</w:t>
+              <w:t>{% if item.total_sq_ft %}</w:t>
             </w:r>
             <w:r>
               <w:rPr>
@@ -6558,7 +6558,7 @@
                 <w:sz w:val="20"/>
                 <w:szCs w:val="20"/>
               </w:rPr>
-              <w:t>|round|int</w:t>
+              <w:t>{{ item.total_sq_ft|round|int }}</w:t>
             </w:r>
             <w:r>
               <w:rPr>
@@ -6566,7 +6566,7 @@
                 <w:sz w:val="20"/>
                 <w:szCs w:val="20"/>
               </w:rPr>
-              <w:t xml:space="preserve"> }}</w:t>
+              <w:t>{% endif %}</w:t>
             </w:r>
           </w:p>
         </w:tc>
@@ -6599,7 +6599,7 @@
         </w:tc>
         <w:tc>
           <w:tcPr>
-            <w:tcW w:w="720" w:type="dxa"/>
+            <w:tcW w:w="721" w:type="dxa"/>
             <w:tcBorders>
               <w:left w:val="single" w:sz="4" w:space="0" w:color="000000"/>
               <w:bottom w:val="single" w:sz="4" w:space="0" w:color="000000"/>
@@ -6679,7 +6679,7 @@
         </w:tc>
         <w:tc>
           <w:tcPr>
-            <w:tcW w:w="797" w:type="dxa"/>
+            <w:tcW w:w="796" w:type="dxa"/>
             <w:tcBorders>
               <w:left w:val="single" w:sz="4" w:space="0" w:color="000000"/>
               <w:bottom w:val="single" w:sz="4" w:space="0" w:color="000000"/>

</xml_diff>